<commit_message>
Filled out the portfolio questions
</commit_message>
<xml_diff>
--- a/personal_portfolio_plan.docx
+++ b/personal_portfolio_plan.docx
@@ -1,6 +1,6 @@
 
 <file path=word/document.xml><?xml version="1.0" encoding="utf-8"?>
-<w:document xmlns:wpc="http://schemas.microsoft.com/office/word/2010/wordprocessingCanvas" xmlns:cx="http://schemas.microsoft.com/office/drawing/2014/chartex" xmlns:cx1="http://schemas.microsoft.com/office/drawing/2015/9/8/chartex" xmlns:cx2="http://schemas.microsoft.com/office/drawing/2015/10/21/chartex" xmlns:cx3="http://schemas.microsoft.com/office/drawing/2016/5/9/chartex" xmlns:cx4="http://schemas.microsoft.com/office/drawing/2016/5/10/chartex" xmlns:cx5="http://schemas.microsoft.com/office/drawing/2016/5/11/chartex" xmlns:cx6="http://schemas.microsoft.com/office/drawing/2016/5/12/chartex" xmlns:cx7="http://schemas.microsoft.com/office/drawing/2016/5/13/chartex" xmlns:cx8="http://schemas.microsoft.com/office/drawing/2016/5/14/chartex" xmlns:mc="http://schemas.openxmlformats.org/markup-compatibility/2006" xmlns:aink="http://schemas.microsoft.com/office/drawing/2016/ink" xmlns:am3d="http://schemas.microsoft.com/office/drawing/2017/model3d" xmlns:o="urn:schemas-microsoft-com:office:office" xmlns:r="http://schemas.openxmlformats.org/officeDocument/2006/relationships" xmlns:m="http://schemas.openxmlformats.org/officeDocument/2006/math" xmlns:v="urn:schemas-microsoft-com:vml" xmlns:wp14="http://schemas.microsoft.com/office/word/2010/wordprocessingDrawing" xmlns:wp="http://schemas.openxmlformats.org/drawingml/2006/wordprocessingDrawing" xmlns:w10="urn:schemas-microsoft-com:office:word" xmlns:w="http://schemas.openxmlformats.org/wordprocessingml/2006/main" xmlns:w14="http://schemas.microsoft.com/office/word/2010/wordml" xmlns:w15="http://schemas.microsoft.com/office/word/2012/wordml" xmlns:w16cid="http://schemas.microsoft.com/office/word/2016/wordml/cid" xmlns:w16se="http://schemas.microsoft.com/office/word/2015/wordml/symex" xmlns:wpg="http://schemas.microsoft.com/office/word/2010/wordprocessingGroup" xmlns:wpi="http://schemas.microsoft.com/office/word/2010/wordprocessingInk" xmlns:wne="http://schemas.microsoft.com/office/word/2006/wordml" xmlns:wps="http://schemas.microsoft.com/office/word/2010/wordprocessingShape" mc:Ignorable="w14 w15 w16se w16cid wp14">
+<w:document xmlns:wpc="http://schemas.microsoft.com/office/word/2010/wordprocessingCanvas" xmlns:cx="http://schemas.microsoft.com/office/drawing/2014/chartex" xmlns:cx1="http://schemas.microsoft.com/office/drawing/2015/9/8/chartex" xmlns:cx2="http://schemas.microsoft.com/office/drawing/2015/10/21/chartex" xmlns:cx3="http://schemas.microsoft.com/office/drawing/2016/5/9/chartex" xmlns:cx4="http://schemas.microsoft.com/office/drawing/2016/5/10/chartex" xmlns:cx5="http://schemas.microsoft.com/office/drawing/2016/5/11/chartex" xmlns:cx6="http://schemas.microsoft.com/office/drawing/2016/5/12/chartex" xmlns:cx7="http://schemas.microsoft.com/office/drawing/2016/5/13/chartex" xmlns:cx8="http://schemas.microsoft.com/office/drawing/2016/5/14/chartex" xmlns:mc="http://schemas.openxmlformats.org/markup-compatibility/2006" xmlns:aink="http://schemas.microsoft.com/office/drawing/2016/ink" xmlns:am3d="http://schemas.microsoft.com/office/drawing/2017/model3d" xmlns:o="urn:schemas-microsoft-com:office:office" xmlns:oel="http://schemas.microsoft.com/office/2019/extlst" xmlns:r="http://schemas.openxmlformats.org/officeDocument/2006/relationships" xmlns:m="http://schemas.openxmlformats.org/officeDocument/2006/math" xmlns:v="urn:schemas-microsoft-com:vml" xmlns:wp14="http://schemas.microsoft.com/office/word/2010/wordprocessingDrawing" xmlns:wp="http://schemas.openxmlformats.org/drawingml/2006/wordprocessingDrawing" xmlns:w10="urn:schemas-microsoft-com:office:word" xmlns:w="http://schemas.openxmlformats.org/wordprocessingml/2006/main" xmlns:w14="http://schemas.microsoft.com/office/word/2010/wordml" xmlns:w15="http://schemas.microsoft.com/office/word/2012/wordml" xmlns:w16cex="http://schemas.microsoft.com/office/word/2018/wordml/cex" xmlns:w16cid="http://schemas.microsoft.com/office/word/2016/wordml/cid" xmlns:w16="http://schemas.microsoft.com/office/word/2018/wordml" xmlns:w16sdtdh="http://schemas.microsoft.com/office/word/2020/wordml/sdtdatahash" xmlns:w16se="http://schemas.microsoft.com/office/word/2015/wordml/symex" xmlns:wpg="http://schemas.microsoft.com/office/word/2010/wordprocessingGroup" xmlns:wpi="http://schemas.microsoft.com/office/word/2010/wordprocessingInk" xmlns:wne="http://schemas.microsoft.com/office/word/2006/wordml" xmlns:wps="http://schemas.microsoft.com/office/word/2010/wordprocessingShape" mc:Ignorable="w14 w15 w16se w16cid w16 w16cex w16sdtdh wp14">
   <w:body>
     <w:p>
       <w:pPr>
@@ -31,56 +31,81 @@
         <w:t>:</w:t>
       </w:r>
     </w:p>
+    <w:p>
+      <w:r>
+        <w:t>Savannah Athy-Sedbrook</w:t>
+      </w:r>
+    </w:p>
+    <w:p>
+      <w:pPr>
+        <w:pStyle w:val="Heading1"/>
+      </w:pPr>
+      <w:r>
+        <w:t>Ideas for your website</w:t>
+      </w:r>
+    </w:p>
+    <w:p>
+      <w:r>
+        <w:t xml:space="preserve">Determine how </w:t>
+      </w:r>
+      <w:r>
+        <w:t>you will use your personal portfolio website to showcase your skills</w:t>
+      </w:r>
+      <w:r>
+        <w:t>.</w:t>
+      </w:r>
+    </w:p>
+    <w:p>
+      <w:r>
+        <w:t>Idea 1:</w:t>
+      </w:r>
+      <w:r>
+        <w:t xml:space="preserve"> I will make sure the website itself looks clean and professional. This will show any viewers that I am capable of making a functional and impressive looking website.</w:t>
+      </w:r>
+    </w:p>
     <w:p/>
     <w:p>
-      <w:pPr>
-        <w:pStyle w:val="Heading1"/>
-      </w:pPr>
-      <w:r>
-        <w:t>Ideas for your website</w:t>
-      </w:r>
-    </w:p>
-    <w:p>
-      <w:r>
-        <w:t xml:space="preserve">Determine how </w:t>
-      </w:r>
-      <w:r>
-        <w:t>you will use your personal portfolio website to showcase your skills</w:t>
-      </w:r>
-      <w:r>
-        <w:t>.</w:t>
-      </w:r>
-    </w:p>
-    <w:p>
-      <w:r>
-        <w:t>Idea 1:</w:t>
+      <w:r>
+        <w:t>Idea 2:</w:t>
+      </w:r>
+      <w:r>
+        <w:t xml:space="preserve"> I will include photos, videos or other special effects when possible throughout the website. </w:t>
       </w:r>
     </w:p>
     <w:p/>
     <w:p>
       <w:r>
-        <w:t>Idea 2:</w:t>
+        <w:t xml:space="preserve">Idea 3: </w:t>
+      </w:r>
+      <w:r>
+        <w:t>I will include extra details such as making my website accessible to all kinds of people by adding alt texting, accessible colors, etc.</w:t>
       </w:r>
     </w:p>
     <w:p/>
     <w:p>
       <w:r>
-        <w:t xml:space="preserve">Idea 3: </w:t>
+        <w:t>Idea 4</w:t>
+      </w:r>
+      <w:r>
+        <w:t>:</w:t>
+      </w:r>
+      <w:r>
+        <w:t xml:space="preserve"> I will make my profile feel more personal by including photos of myself and my life so the viewer feels like they have an idea of who I am.</w:t>
       </w:r>
     </w:p>
     <w:p/>
     <w:p>
       <w:r>
-        <w:t>Idea 4</w:t>
-      </w:r>
-      <w:r>
-        <w:t>:</w:t>
-      </w:r>
-    </w:p>
-    <w:p/>
-    <w:p>
-      <w:r>
         <w:t>Idea 5:</w:t>
+      </w:r>
+      <w:r>
+        <w:t xml:space="preserve"> I want to include the process of projects that I work on, not just the finished project so </w:t>
+      </w:r>
+      <w:r>
+        <w:t xml:space="preserve">future </w:t>
+      </w:r>
+      <w:r>
+        <w:t>employers can see how I think.</w:t>
       </w:r>
     </w:p>
     <w:p>
@@ -218,6 +243,9 @@
             <w:pPr>
               <w:cnfStyle w:val="000000100000" w:firstRow="0" w:lastRow="0" w:firstColumn="0" w:lastColumn="0" w:oddVBand="0" w:evenVBand="0" w:oddHBand="1" w:evenHBand="0" w:firstRowFirstColumn="0" w:firstRowLastColumn="0" w:lastRowFirstColumn="0" w:lastRowLastColumn="0"/>
             </w:pPr>
+            <w:r>
+              <w:t>The purpose is to showcase my skills as a website designer.</w:t>
+            </w:r>
           </w:p>
         </w:tc>
       </w:tr>
@@ -257,6 +285,9 @@
             <w:pPr>
               <w:cnfStyle w:val="000000000000" w:firstRow="0" w:lastRow="0" w:firstColumn="0" w:lastColumn="0" w:oddVBand="0" w:evenVBand="0" w:oddHBand="0" w:evenHBand="0" w:firstRowFirstColumn="0" w:firstRowLastColumn="0" w:lastRowFirstColumn="0" w:lastRowLastColumn="0"/>
             </w:pPr>
+            <w:r>
+              <w:t>The target audience is future employers, so more experienced designers</w:t>
+            </w:r>
           </w:p>
         </w:tc>
       </w:tr>
@@ -297,6 +328,9 @@
             <w:pPr>
               <w:cnfStyle w:val="000000100000" w:firstRow="0" w:lastRow="0" w:firstColumn="0" w:lastColumn="0" w:oddVBand="0" w:evenVBand="0" w:oddHBand="1" w:evenHBand="0" w:firstRowFirstColumn="0" w:firstRowLastColumn="0" w:lastRowFirstColumn="0" w:lastRowLastColumn="0"/>
             </w:pPr>
+            <w:r>
+              <w:t>I will use photos of myself, my work and other photos that will make my profile feel personal.</w:t>
+            </w:r>
           </w:p>
         </w:tc>
       </w:tr>
@@ -336,6 +370,9 @@
             <w:pPr>
               <w:cnfStyle w:val="000000000000" w:firstRow="0" w:lastRow="0" w:firstColumn="0" w:lastColumn="0" w:oddVBand="0" w:evenVBand="0" w:oddHBand="0" w:evenHBand="0" w:firstRowFirstColumn="0" w:firstRowLastColumn="0" w:lastRowFirstColumn="0" w:lastRowLastColumn="0"/>
             </w:pPr>
+            <w:r>
+              <w:t>I will use a subtle background color such as white or grey and an accent color such as blue.</w:t>
+            </w:r>
           </w:p>
         </w:tc>
       </w:tr>
@@ -376,6 +413,9 @@
             <w:pPr>
               <w:cnfStyle w:val="000000100000" w:firstRow="0" w:lastRow="0" w:firstColumn="0" w:lastColumn="0" w:oddVBand="0" w:evenVBand="0" w:oddHBand="1" w:evenHBand="0" w:firstRowFirstColumn="0" w:firstRowLastColumn="0" w:lastRowFirstColumn="0" w:lastRowLastColumn="0"/>
             </w:pPr>
+            <w:r>
+              <w:t>I will include alt text and make sure my colors aren’t hard to read for someone who may be colorblind or have a hard time seeing.</w:t>
+            </w:r>
           </w:p>
         </w:tc>
       </w:tr>
@@ -415,6 +455,9 @@
             <w:pPr>
               <w:cnfStyle w:val="000000000000" w:firstRow="0" w:lastRow="0" w:firstColumn="0" w:lastColumn="0" w:oddVBand="0" w:evenVBand="0" w:oddHBand="0" w:evenHBand="0" w:firstRowFirstColumn="0" w:firstRowLastColumn="0" w:lastRowFirstColumn="0" w:lastRowLastColumn="0"/>
             </w:pPr>
+            <w:r>
+              <w:t>The project timeline is the next six weeks of the semester.</w:t>
+            </w:r>
           </w:p>
         </w:tc>
       </w:tr>
@@ -464,8 +507,6 @@
       <w:r>
         <w:t>your</w:t>
       </w:r>
-      <w:bookmarkStart w:id="0" w:name="_GoBack"/>
-      <w:bookmarkEnd w:id="0"/>
       <w:r>
         <w:t xml:space="preserve"> home page below</w:t>
       </w:r>
@@ -514,7 +555,7 @@
 </file>
 
 <file path=word/styles.xml><?xml version="1.0" encoding="utf-8"?>
-<w:styles xmlns:mc="http://schemas.openxmlformats.org/markup-compatibility/2006" xmlns:r="http://schemas.openxmlformats.org/officeDocument/2006/relationships" xmlns:w="http://schemas.openxmlformats.org/wordprocessingml/2006/main" xmlns:w14="http://schemas.microsoft.com/office/word/2010/wordml" xmlns:w15="http://schemas.microsoft.com/office/word/2012/wordml" xmlns:w16cid="http://schemas.microsoft.com/office/word/2016/wordml/cid" xmlns:w16se="http://schemas.microsoft.com/office/word/2015/wordml/symex" mc:Ignorable="w14 w15 w16se w16cid">
+<w:styles xmlns:mc="http://schemas.openxmlformats.org/markup-compatibility/2006" xmlns:r="http://schemas.openxmlformats.org/officeDocument/2006/relationships" xmlns:w="http://schemas.openxmlformats.org/wordprocessingml/2006/main" xmlns:w14="http://schemas.microsoft.com/office/word/2010/wordml" xmlns:w15="http://schemas.microsoft.com/office/word/2012/wordml" xmlns:w16cex="http://schemas.microsoft.com/office/word/2018/wordml/cex" xmlns:w16cid="http://schemas.microsoft.com/office/word/2016/wordml/cid" xmlns:w16="http://schemas.microsoft.com/office/word/2018/wordml" xmlns:w16sdtdh="http://schemas.microsoft.com/office/word/2020/wordml/sdtdatahash" xmlns:w16se="http://schemas.microsoft.com/office/word/2015/wordml/symex" mc:Ignorable="w14 w15 w16se w16cid w16 w16cex w16sdtdh">
   <w:docDefaults>
     <w:rPrDefault>
       <w:rPr>
@@ -530,7 +571,7 @@
       </w:pPr>
     </w:pPrDefault>
   </w:docDefaults>
-  <w:latentStyles w:defLockedState="0" w:defUIPriority="99" w:defSemiHidden="0" w:defUnhideWhenUsed="0" w:defQFormat="0" w:count="375">
+  <w:latentStyles w:defLockedState="0" w:defUIPriority="99" w:defSemiHidden="0" w:defUnhideWhenUsed="0" w:defQFormat="0" w:count="376">
     <w:lsdException w:name="Normal" w:uiPriority="0" w:qFormat="1"/>
     <w:lsdException w:name="heading 1" w:uiPriority="9" w:qFormat="1"/>
     <w:lsdException w:name="heading 2" w:semiHidden="1" w:uiPriority="9" w:unhideWhenUsed="1" w:qFormat="1"/>
@@ -906,6 +947,7 @@
     <w:lsdException w:name="Smart Hyperlink" w:semiHidden="1" w:unhideWhenUsed="1"/>
     <w:lsdException w:name="Hashtag" w:semiHidden="1" w:unhideWhenUsed="1"/>
     <w:lsdException w:name="Unresolved Mention" w:semiHidden="1" w:unhideWhenUsed="1"/>
+    <w:lsdException w:name="Smart Link" w:semiHidden="1" w:unhideWhenUsed="1"/>
   </w:latentStyles>
   <w:style w:type="paragraph" w:default="1" w:styleId="Normal">
     <w:name w:val="Normal"/>

</xml_diff>